<commit_message>
Added project screenshot to README.md
</commit_message>
<xml_diff>
--- a/Performance_monitoring.docx
+++ b/Performance_monitoring.docx
@@ -1698,10 +1698,7 @@
                               <w:jc w:val="center"/>
                             </w:pPr>
                             <w:r>
-                              <w:t xml:space="preserve">USER </w:t>
-                            </w:r>
-                            <w:r>
-                              <w:t>SCORE</w:t>
+                              <w:t>USER SCORE</w:t>
                             </w:r>
                           </w:p>
                         </w:txbxContent>
@@ -1728,10 +1725,7 @@
                         <w:jc w:val="center"/>
                       </w:pPr>
                       <w:r>
-                        <w:t xml:space="preserve">USER </w:t>
-                      </w:r>
-                      <w:r>
-                        <w:t>SCORE</w:t>
+                        <w:t>USER SCORE</w:t>
                       </w:r>
                     </w:p>
                   </w:txbxContent>
@@ -2086,11 +2080,12 @@
                             <w:r>
                               <w:t xml:space="preserve">LUIS API </w:t>
                             </w:r>
-                            <w:proofErr w:type="spellStart"/>
                             <w:r>
+                              <w:rPr>
+                                <w:lang w:val="en-US"/>
+                              </w:rPr>
                               <w:t>Prediction</w:t>
                             </w:r>
-                            <w:proofErr w:type="spellEnd"/>
                           </w:p>
                         </w:txbxContent>
                       </wps:txbx>
@@ -2118,11 +2113,12 @@
                       <w:r>
                         <w:t xml:space="preserve">LUIS API </w:t>
                       </w:r>
-                      <w:proofErr w:type="spellStart"/>
                       <w:r>
+                        <w:rPr>
+                          <w:lang w:val="en-US"/>
+                        </w:rPr>
                         <w:t>Prediction</w:t>
                       </w:r>
-                      <w:proofErr w:type="spellEnd"/>
                     </w:p>
                   </w:txbxContent>
                 </v:textbox>
@@ -3218,6 +3214,7 @@
   <w:style w:type="character" w:default="1" w:styleId="DefaultParagraphFont">
     <w:name w:val="Default Paragraph Font"/>
     <w:uiPriority w:val="1"/>
+    <w:semiHidden/>
     <w:unhideWhenUsed/>
   </w:style>
   <w:style w:type="table" w:default="1" w:styleId="TableNormal">

</xml_diff>